<commit_message>
beres cetak kelahiran baru (cetak, tabel, format surat, service) update database simkel/simkel_30-10-2014_3.sql
</commit_message>
<xml_diff>
--- a/etc/data/template/KelahiranBaruTemplate.docx
+++ b/etc/data/template/KelahiranBaruTemplate.docx
@@ -44,7 +44,7 @@
           <v:shape id="_x0000_s1089" type="#_x0000_t75" style="position:absolute;left:0;text-align:left;margin-left:15.6pt;margin-top:2.25pt;width:68.7pt;height:1in;z-index:251657216;visibility:visible;mso-wrap-edited:f" wrapcoords="-191 0 -191 21421 21600 21421 21600 0 -191 0">
             <v:imagedata r:id="rId6" o:title="" grayscale="t"/>
           </v:shape>
-          <o:OLEObject Type="Embed" ProgID="Word.Picture.8" ShapeID="_x0000_s1089" DrawAspect="Content" ObjectID="_1476097559" r:id="rId7"/>
+          <o:OLEObject Type="Embed" ProgID="Word.Picture.8" ShapeID="_x0000_s1089" DrawAspect="Content" ObjectID="_1476181553" r:id="rId7"/>
         </w:object>
       </w:r>
       <w:r>
@@ -76,19 +76,7 @@
           <w:szCs w:val="36"/>
           <w:lang w:val="fi-FI"/>
         </w:rPr>
-        <w:t>KECAMATA</w:t>
-      </w:r>
-      <w:bookmarkStart w:id="0" w:name="_GoBack"/>
-      <w:bookmarkEnd w:id="0"/>
-      <w:r>
-        <w:rPr>
-          <w:rFonts w:ascii="Tahoma" w:hAnsi="Tahoma" w:cs="Tahoma"/>
-          <w:b/>
-          <w:sz w:val="28"/>
-          <w:szCs w:val="36"/>
-          <w:lang w:val="fi-FI"/>
-        </w:rPr>
-        <w:t>N CIMAHI SELATAN</w:t>
+        <w:t>KECAMATAN CIMAHI SELATAN</w:t>
       </w:r>
     </w:p>
     <w:p>
@@ -215,7 +203,7 @@
           </mc:Choice>
           <mc:Fallback>
             <w:pict>
-              <v:line w14:anchorId="0BA3C42E" id="Straight Connector 2" o:spid="_x0000_s1026" style="position:absolute;z-index:251658240;visibility:visible;mso-wrap-style:square;mso-width-percent:0;mso-height-percent:0;mso-wrap-distance-left:9pt;mso-wrap-distance-top:-3e-5mm;mso-wrap-distance-right:9pt;mso-wrap-distance-bottom:-3e-5mm;mso-position-horizontal:absolute;mso-position-horizontal-relative:text;mso-position-vertical:absolute;mso-position-vertical-relative:text;mso-width-percent:0;mso-height-percent:0;mso-width-relative:page;mso-height-relative:page" from="1.15pt,11.45pt" to="465.7pt,11.45pt" o:gfxdata="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" strokeweight="4.5pt">
+              <v:line w14:anchorId="5CC400E4" id="Straight Connector 2" o:spid="_x0000_s1026" style="position:absolute;z-index:251658240;visibility:visible;mso-wrap-style:square;mso-width-percent:0;mso-height-percent:0;mso-wrap-distance-left:9pt;mso-wrap-distance-top:-3e-5mm;mso-wrap-distance-right:9pt;mso-wrap-distance-bottom:-3e-5mm;mso-position-horizontal:absolute;mso-position-horizontal-relative:text;mso-position-vertical:absolute;mso-position-vertical-relative:text;mso-width-percent:0;mso-height-percent:0;mso-width-relative:page;mso-height-relative:page" from="1.15pt,11.45pt" to="465.7pt,11.45pt" o:gfxdata="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" strokeweight="4.5pt">
                 <v:stroke linestyle="thinThick"/>
               </v:line>
             </w:pict>
@@ -308,24 +296,29 @@
           <w:szCs w:val="22"/>
           <w:lang w:val="en-US"/>
         </w:rPr>
-        <w:t xml:space="preserve">  </w:t>
-      </w:r>
-      <w:r>
-        <w:rPr>
-          <w:rFonts w:ascii="Tahoma" w:hAnsi="Tahoma" w:cs="Tahoma"/>
-          <w:color w:val="FF0000"/>
-          <w:sz w:val="22"/>
-          <w:szCs w:val="22"/>
-        </w:rPr>
-        <w:t>1025</w:t>
-      </w:r>
-      <w:r>
-        <w:rPr>
-          <w:rFonts w:ascii="Tahoma" w:hAnsi="Tahoma" w:cs="Tahoma"/>
-          <w:color w:val="FF0000"/>
+        <w:t xml:space="preserve"> </w:t>
+      </w:r>
+      <w:r>
+        <w:rPr>
+          <w:rFonts w:ascii="Tahoma" w:hAnsi="Tahoma" w:cs="Tahoma"/>
           <w:sz w:val="22"/>
           <w:szCs w:val="22"/>
           <w:lang w:val="en-US"/>
+        </w:rPr>
+        <w:t xml:space="preserve"> </w:t>
+      </w:r>
+      <w:r>
+        <w:rPr>
+          <w:rFonts w:ascii="Tahoma" w:hAnsi="Tahoma" w:cs="Tahoma"/>
+          <w:bCs/>
+        </w:rPr>
+        <w:t>${noSurat}</w:t>
+      </w:r>
+      <w:r>
+        <w:rPr>
+          <w:rFonts w:ascii="Tahoma" w:hAnsi="Tahoma" w:cs="Tahoma"/>
+          <w:b/>
+          <w:bCs/>
         </w:rPr>
         <w:t xml:space="preserve"> </w:t>
       </w:r>
@@ -377,6 +370,33 @@
         <w:tab/>
         <w:t xml:space="preserve">: </w:t>
       </w:r>
+      <w:r>
+        <w:rPr>
+          <w:rFonts w:ascii="Arial Narrow" w:hAnsi="Arial Narrow"/>
+          <w:color w:val="000000"/>
+          <w:sz w:val="22"/>
+          <w:szCs w:val="22"/>
+        </w:rPr>
+        <w:t>${</w:t>
+      </w:r>
+      <w:r>
+        <w:rPr>
+          <w:rFonts w:ascii="Arial Narrow" w:hAnsi="Arial Narrow"/>
+          <w:color w:val="000000"/>
+          <w:sz w:val="22"/>
+          <w:szCs w:val="22"/>
+        </w:rPr>
+        <w:t>namakk</w:t>
+      </w:r>
+      <w:r>
+        <w:rPr>
+          <w:rFonts w:ascii="Arial Narrow" w:hAnsi="Arial Narrow"/>
+          <w:color w:val="000000"/>
+          <w:sz w:val="22"/>
+          <w:szCs w:val="22"/>
+        </w:rPr>
+        <w:t>}</w:t>
+      </w:r>
     </w:p>
     <w:p>
       <w:pPr>
@@ -426,6 +446,36 @@
         </w:rPr>
         <w:tab/>
         <w:t xml:space="preserve">: </w:t>
+      </w:r>
+      <w:r>
+        <w:rPr>
+          <w:rFonts w:ascii="Arial Narrow" w:hAnsi="Arial Narrow"/>
+          <w:color w:val="000000"/>
+          <w:sz w:val="22"/>
+          <w:szCs w:val="22"/>
+        </w:rPr>
+        <w:t>${</w:t>
+      </w:r>
+      <w:r>
+        <w:t>n</w:t>
+      </w:r>
+      <w:r>
+        <w:rPr>
+          <w:rFonts w:ascii="Arial Narrow" w:hAnsi="Arial Narrow"/>
+          <w:color w:val="000000"/>
+          <w:sz w:val="22"/>
+          <w:szCs w:val="22"/>
+        </w:rPr>
+        <w:t>okk</w:t>
+      </w:r>
+      <w:r>
+        <w:rPr>
+          <w:rFonts w:ascii="Arial Narrow" w:hAnsi="Arial Narrow"/>
+          <w:color w:val="000000"/>
+          <w:sz w:val="22"/>
+          <w:szCs w:val="22"/>
+        </w:rPr>
+        <w:t>}</w:t>
       </w:r>
     </w:p>
     <w:p>
@@ -470,8 +520,8 @@
         <w:tblLook w:val="04A0" w:firstRow="1" w:lastRow="0" w:firstColumn="1" w:lastColumn="0" w:noHBand="0" w:noVBand="1"/>
       </w:tblPr>
       <w:tblGrid>
-        <w:gridCol w:w="4786"/>
-        <w:gridCol w:w="4786"/>
+        <w:gridCol w:w="4683"/>
+        <w:gridCol w:w="4673"/>
       </w:tblGrid>
       <w:tr>
         <w:tc>
@@ -486,15 +536,13 @@
               </w:tabs>
               <w:rPr>
                 <w:rFonts w:ascii="Arial Narrow" w:hAnsi="Arial Narrow"/>
-                <w:color w:val="000000"/>
-                <w:sz w:val="22"/>
-                <w:szCs w:val="22"/>
-              </w:rPr>
-            </w:pPr>
-            <w:r>
-              <w:rPr>
-                <w:rFonts w:ascii="Arial Narrow" w:hAnsi="Arial Narrow"/>
-                <w:color w:val="000000"/>
+                <w:sz w:val="22"/>
+                <w:szCs w:val="22"/>
+              </w:rPr>
+            </w:pPr>
+            <w:r>
+              <w:rPr>
+                <w:rFonts w:ascii="Arial Narrow" w:hAnsi="Arial Narrow"/>
                 <w:sz w:val="22"/>
                 <w:szCs w:val="22"/>
               </w:rPr>
@@ -503,7 +551,6 @@
             <w:r>
               <w:rPr>
                 <w:rFonts w:ascii="Arial Narrow" w:hAnsi="Arial Narrow"/>
-                <w:color w:val="000000"/>
                 <w:sz w:val="22"/>
                 <w:szCs w:val="22"/>
               </w:rPr>
@@ -513,21 +560,46 @@
             <w:r>
               <w:rPr>
                 <w:rFonts w:ascii="Arial Narrow" w:hAnsi="Arial Narrow"/>
-                <w:color w:val="000000"/>
+                <w:sz w:val="22"/>
+                <w:szCs w:val="22"/>
+              </w:rPr>
+              <w:t xml:space="preserve"> </w:t>
+            </w:r>
+            <w:r>
+              <w:rPr>
+                <w:rFonts w:ascii="Arial Narrow" w:hAnsi="Arial Narrow"/>
+                <w:color w:val="000000"/>
+                <w:sz w:val="22"/>
+                <w:szCs w:val="22"/>
+              </w:rPr>
+              <w:t>${</w:t>
+            </w:r>
+            <w:r>
+              <w:rPr>
+                <w:rFonts w:ascii="Arial Narrow" w:hAnsi="Arial Narrow"/>
+                <w:color w:val="000000"/>
+                <w:sz w:val="22"/>
+                <w:szCs w:val="22"/>
+              </w:rPr>
+              <w:t>namaAnak</w:t>
+            </w:r>
+            <w:r>
+              <w:rPr>
+                <w:rFonts w:ascii="Arial Narrow" w:hAnsi="Arial Narrow"/>
+                <w:color w:val="000000"/>
+                <w:sz w:val="22"/>
+                <w:szCs w:val="22"/>
+              </w:rPr>
+              <w:t>}</w:t>
+            </w:r>
+            <w:r>
+              <w:rPr>
+                <w:rFonts w:ascii="Arial Narrow" w:hAnsi="Arial Narrow"/>
                 <w:sz w:val="22"/>
                 <w:szCs w:val="22"/>
               </w:rPr>
               <w:tab/>
             </w:r>
-            <w:r>
-              <w:rPr>
-                <w:rFonts w:ascii="Arial Narrow" w:hAnsi="Arial Narrow"/>
-                <w:color w:val="000000"/>
-                <w:sz w:val="22"/>
-                <w:szCs w:val="22"/>
-              </w:rPr>
-              <w:tab/>
-            </w:r>
           </w:p>
           <w:p>
             <w:pPr>
@@ -536,15 +608,13 @@
               </w:tabs>
               <w:rPr>
                 <w:rFonts w:ascii="Arial Narrow" w:hAnsi="Arial Narrow"/>
-                <w:color w:val="000000"/>
-                <w:sz w:val="22"/>
-                <w:szCs w:val="22"/>
-              </w:rPr>
-            </w:pPr>
-            <w:r>
-              <w:rPr>
-                <w:rFonts w:ascii="Arial Narrow" w:hAnsi="Arial Narrow"/>
-                <w:color w:val="000000"/>
+                <w:sz w:val="22"/>
+                <w:szCs w:val="22"/>
+              </w:rPr>
+            </w:pPr>
+            <w:r>
+              <w:rPr>
+                <w:rFonts w:ascii="Arial Narrow" w:hAnsi="Arial Narrow"/>
                 <w:sz w:val="22"/>
                 <w:szCs w:val="22"/>
               </w:rPr>
@@ -553,13 +623,56 @@
             <w:r>
               <w:rPr>
                 <w:rFonts w:ascii="Arial Narrow" w:hAnsi="Arial Narrow"/>
-                <w:color w:val="000000"/>
                 <w:sz w:val="22"/>
                 <w:szCs w:val="22"/>
               </w:rPr>
               <w:tab/>
               <w:t>:</w:t>
             </w:r>
+            <w:r>
+              <w:rPr>
+                <w:rFonts w:ascii="Arial Narrow" w:hAnsi="Arial Narrow"/>
+                <w:sz w:val="22"/>
+                <w:szCs w:val="22"/>
+              </w:rPr>
+              <w:t xml:space="preserve"> </w:t>
+            </w:r>
+            <w:r>
+              <w:rPr>
+                <w:rFonts w:ascii="Arial Narrow" w:hAnsi="Arial Narrow"/>
+                <w:color w:val="000000"/>
+                <w:sz w:val="22"/>
+                <w:szCs w:val="22"/>
+              </w:rPr>
+              <w:t>$</w:t>
+            </w:r>
+            <w:r>
+              <w:rPr>
+                <w:rFonts w:ascii="Arial Narrow" w:hAnsi="Arial Narrow"/>
+                <w:color w:val="000000"/>
+                <w:sz w:val="22"/>
+                <w:szCs w:val="22"/>
+              </w:rPr>
+              <w:t>{</w:t>
+            </w:r>
+            <w:r>
+              <w:rPr>
+                <w:rFonts w:ascii="Arial Narrow" w:hAnsi="Arial Narrow"/>
+                <w:color w:val="000000"/>
+                <w:sz w:val="22"/>
+                <w:szCs w:val="22"/>
+              </w:rPr>
+              <w:t>jkAnak</w:t>
+            </w:r>
+            <w:r>
+              <w:rPr>
+                <w:rFonts w:ascii="Arial Narrow" w:hAnsi="Arial Narrow"/>
+                <w:color w:val="000000"/>
+                <w:sz w:val="22"/>
+                <w:szCs w:val="22"/>
+              </w:rPr>
+              <w:t>}</w:t>
+            </w:r>
           </w:p>
           <w:p>
             <w:pPr>
@@ -568,15 +681,13 @@
               </w:tabs>
               <w:rPr>
                 <w:rFonts w:ascii="Arial Narrow" w:hAnsi="Arial Narrow"/>
-                <w:color w:val="000000"/>
-                <w:sz w:val="22"/>
-                <w:szCs w:val="22"/>
-              </w:rPr>
-            </w:pPr>
-            <w:r>
-              <w:rPr>
-                <w:rFonts w:ascii="Arial Narrow" w:hAnsi="Arial Narrow"/>
-                <w:color w:val="000000"/>
+                <w:sz w:val="22"/>
+                <w:szCs w:val="22"/>
+              </w:rPr>
+            </w:pPr>
+            <w:r>
+              <w:rPr>
+                <w:rFonts w:ascii="Arial Narrow" w:hAnsi="Arial Narrow"/>
                 <w:sz w:val="22"/>
                 <w:szCs w:val="22"/>
               </w:rPr>
@@ -585,13 +696,47 @@
             <w:r>
               <w:rPr>
                 <w:rFonts w:ascii="Arial Narrow" w:hAnsi="Arial Narrow"/>
-                <w:color w:val="000000"/>
                 <w:sz w:val="22"/>
                 <w:szCs w:val="22"/>
               </w:rPr>
               <w:tab/>
               <w:t>:</w:t>
             </w:r>
+            <w:r>
+              <w:rPr>
+                <w:rFonts w:ascii="Arial Narrow" w:hAnsi="Arial Narrow"/>
+                <w:sz w:val="22"/>
+                <w:szCs w:val="22"/>
+              </w:rPr>
+              <w:t xml:space="preserve"> </w:t>
+            </w:r>
+            <w:r>
+              <w:rPr>
+                <w:rFonts w:ascii="Arial Narrow" w:hAnsi="Arial Narrow"/>
+                <w:color w:val="000000"/>
+                <w:sz w:val="22"/>
+                <w:szCs w:val="22"/>
+              </w:rPr>
+              <w:t>${</w:t>
+            </w:r>
+            <w:r>
+              <w:rPr>
+                <w:rFonts w:ascii="Arial Narrow" w:hAnsi="Arial Narrow"/>
+                <w:color w:val="000000"/>
+                <w:sz w:val="22"/>
+                <w:szCs w:val="22"/>
+              </w:rPr>
+              <w:t>tempatLahirAnak</w:t>
+            </w:r>
+            <w:r>
+              <w:rPr>
+                <w:rFonts w:ascii="Arial Narrow" w:hAnsi="Arial Narrow"/>
+                <w:color w:val="000000"/>
+                <w:sz w:val="22"/>
+                <w:szCs w:val="22"/>
+              </w:rPr>
+              <w:t>}</w:t>
+            </w:r>
           </w:p>
           <w:p>
             <w:pPr>
@@ -600,15 +745,14 @@
               </w:tabs>
               <w:rPr>
                 <w:rFonts w:ascii="Arial Narrow" w:hAnsi="Arial Narrow"/>
-                <w:color w:val="000000"/>
-                <w:sz w:val="22"/>
-                <w:szCs w:val="22"/>
-              </w:rPr>
-            </w:pPr>
-            <w:r>
-              <w:rPr>
-                <w:rFonts w:ascii="Arial Narrow" w:hAnsi="Arial Narrow"/>
-                <w:color w:val="000000"/>
+                <w:b/>
+                <w:sz w:val="22"/>
+                <w:szCs w:val="22"/>
+              </w:rPr>
+            </w:pPr>
+            <w:r>
+              <w:rPr>
+                <w:rFonts w:ascii="Arial Narrow" w:hAnsi="Arial Narrow"/>
                 <w:sz w:val="22"/>
                 <w:szCs w:val="22"/>
               </w:rPr>
@@ -617,13 +761,47 @@
             <w:r>
               <w:rPr>
                 <w:rFonts w:ascii="Arial Narrow" w:hAnsi="Arial Narrow"/>
-                <w:color w:val="000000"/>
                 <w:sz w:val="22"/>
                 <w:szCs w:val="22"/>
               </w:rPr>
               <w:tab/>
               <w:t>:</w:t>
             </w:r>
+            <w:r>
+              <w:rPr>
+                <w:rFonts w:ascii="Arial Narrow" w:hAnsi="Arial Narrow"/>
+                <w:sz w:val="22"/>
+                <w:szCs w:val="22"/>
+              </w:rPr>
+              <w:t xml:space="preserve"> </w:t>
+            </w:r>
+            <w:r>
+              <w:rPr>
+                <w:rFonts w:ascii="Arial Narrow" w:hAnsi="Arial Narrow"/>
+                <w:color w:val="000000"/>
+                <w:sz w:val="22"/>
+                <w:szCs w:val="22"/>
+              </w:rPr>
+              <w:t>${</w:t>
+            </w:r>
+            <w:r>
+              <w:rPr>
+                <w:rFonts w:ascii="Arial Narrow" w:hAnsi="Arial Narrow"/>
+                <w:color w:val="000000"/>
+                <w:sz w:val="22"/>
+                <w:szCs w:val="22"/>
+              </w:rPr>
+              <w:t>kotaLahirAnak</w:t>
+            </w:r>
+            <w:r>
+              <w:rPr>
+                <w:rFonts w:ascii="Arial Narrow" w:hAnsi="Arial Narrow"/>
+                <w:color w:val="000000"/>
+                <w:sz w:val="22"/>
+                <w:szCs w:val="22"/>
+              </w:rPr>
+              <w:t>}</w:t>
+            </w:r>
           </w:p>
           <w:p>
             <w:pPr>
@@ -632,15 +810,13 @@
               </w:tabs>
               <w:rPr>
                 <w:rFonts w:ascii="Arial Narrow" w:hAnsi="Arial Narrow"/>
-                <w:color w:val="000000"/>
-                <w:sz w:val="22"/>
-                <w:szCs w:val="22"/>
-              </w:rPr>
-            </w:pPr>
-            <w:r>
-              <w:rPr>
-                <w:rFonts w:ascii="Arial Narrow" w:hAnsi="Arial Narrow"/>
-                <w:color w:val="000000"/>
+                <w:sz w:val="22"/>
+                <w:szCs w:val="22"/>
+              </w:rPr>
+            </w:pPr>
+            <w:r>
+              <w:rPr>
+                <w:rFonts w:ascii="Arial Narrow" w:hAnsi="Arial Narrow"/>
                 <w:sz w:val="22"/>
                 <w:szCs w:val="22"/>
               </w:rPr>
@@ -649,13 +825,83 @@
             <w:r>
               <w:rPr>
                 <w:rFonts w:ascii="Arial Narrow" w:hAnsi="Arial Narrow"/>
-                <w:color w:val="000000"/>
                 <w:sz w:val="22"/>
                 <w:szCs w:val="22"/>
               </w:rPr>
               <w:tab/>
               <w:t>:</w:t>
             </w:r>
+            <w:r>
+              <w:rPr>
+                <w:rFonts w:ascii="Arial Narrow" w:hAnsi="Arial Narrow"/>
+                <w:sz w:val="22"/>
+                <w:szCs w:val="22"/>
+              </w:rPr>
+              <w:t xml:space="preserve"> </w:t>
+            </w:r>
+            <w:r>
+              <w:rPr>
+                <w:rFonts w:ascii="Arial Narrow" w:hAnsi="Arial Narrow"/>
+                <w:color w:val="000000"/>
+                <w:sz w:val="22"/>
+                <w:szCs w:val="22"/>
+              </w:rPr>
+              <w:t>${</w:t>
+            </w:r>
+            <w:r>
+              <w:rPr>
+                <w:rFonts w:ascii="Arial Narrow" w:hAnsi="Arial Narrow"/>
+                <w:color w:val="000000"/>
+                <w:sz w:val="22"/>
+                <w:szCs w:val="22"/>
+              </w:rPr>
+              <w:t>hariLahir</w:t>
+            </w:r>
+            <w:r>
+              <w:rPr>
+                <w:rFonts w:ascii="Arial Narrow" w:hAnsi="Arial Narrow"/>
+                <w:color w:val="000000"/>
+                <w:sz w:val="22"/>
+                <w:szCs w:val="22"/>
+              </w:rPr>
+              <w:t>}</w:t>
+            </w:r>
+            <w:r>
+              <w:rPr>
+                <w:rFonts w:ascii="Arial Narrow" w:hAnsi="Arial Narrow"/>
+                <w:color w:val="000000"/>
+                <w:sz w:val="22"/>
+                <w:szCs w:val="22"/>
+              </w:rPr>
+              <w:t xml:space="preserve">, </w:t>
+            </w:r>
+            <w:r>
+              <w:rPr>
+                <w:rFonts w:ascii="Arial Narrow" w:hAnsi="Arial Narrow"/>
+                <w:color w:val="000000"/>
+                <w:sz w:val="22"/>
+                <w:szCs w:val="22"/>
+              </w:rPr>
+              <w:t>${</w:t>
+            </w:r>
+            <w:r>
+              <w:rPr>
+                <w:rFonts w:ascii="Arial Narrow" w:hAnsi="Arial Narrow"/>
+                <w:color w:val="000000"/>
+                <w:sz w:val="22"/>
+                <w:szCs w:val="22"/>
+              </w:rPr>
+              <w:t>tanggalLahirAnak</w:t>
+            </w:r>
+            <w:r>
+              <w:rPr>
+                <w:rFonts w:ascii="Arial Narrow" w:hAnsi="Arial Narrow"/>
+                <w:color w:val="000000"/>
+                <w:sz w:val="22"/>
+                <w:szCs w:val="22"/>
+              </w:rPr>
+              <w:t>}</w:t>
+            </w:r>
           </w:p>
           <w:p>
             <w:pPr>
@@ -664,15 +910,13 @@
               </w:tabs>
               <w:rPr>
                 <w:rFonts w:ascii="Arial Narrow" w:hAnsi="Arial Narrow"/>
-                <w:color w:val="000000"/>
-                <w:sz w:val="22"/>
-                <w:szCs w:val="22"/>
-              </w:rPr>
-            </w:pPr>
-            <w:r>
-              <w:rPr>
-                <w:rFonts w:ascii="Arial Narrow" w:hAnsi="Arial Narrow"/>
-                <w:color w:val="000000"/>
+                <w:sz w:val="22"/>
+                <w:szCs w:val="22"/>
+              </w:rPr>
+            </w:pPr>
+            <w:r>
+              <w:rPr>
+                <w:rFonts w:ascii="Arial Narrow" w:hAnsi="Arial Narrow"/>
                 <w:sz w:val="22"/>
                 <w:szCs w:val="22"/>
               </w:rPr>
@@ -681,12 +925,46 @@
             <w:r>
               <w:rPr>
                 <w:rFonts w:ascii="Arial Narrow" w:hAnsi="Arial Narrow"/>
-                <w:color w:val="000000"/>
                 <w:sz w:val="22"/>
                 <w:szCs w:val="22"/>
               </w:rPr>
               <w:tab/>
               <w:t>:</w:t>
+            </w:r>
+            <w:r>
+              <w:rPr>
+                <w:rFonts w:ascii="Arial Narrow" w:hAnsi="Arial Narrow"/>
+                <w:sz w:val="22"/>
+                <w:szCs w:val="22"/>
+              </w:rPr>
+              <w:t xml:space="preserve"> </w:t>
+            </w:r>
+            <w:r>
+              <w:rPr>
+                <w:rFonts w:ascii="Arial Narrow" w:hAnsi="Arial Narrow"/>
+                <w:color w:val="000000"/>
+                <w:sz w:val="22"/>
+                <w:szCs w:val="22"/>
+              </w:rPr>
+              <w:t>${</w:t>
+            </w:r>
+            <w:r>
+              <w:rPr>
+                <w:rFonts w:ascii="Arial Narrow" w:hAnsi="Arial Narrow"/>
+                <w:color w:val="000000"/>
+                <w:sz w:val="22"/>
+                <w:szCs w:val="22"/>
+              </w:rPr>
+              <w:t>jamLahir</w:t>
+            </w:r>
+            <w:r>
+              <w:rPr>
+                <w:rFonts w:ascii="Arial Narrow" w:hAnsi="Arial Narrow"/>
+                <w:color w:val="000000"/>
+                <w:sz w:val="22"/>
+                <w:szCs w:val="22"/>
+              </w:rPr>
+              <w:t>}</w:t>
             </w:r>
           </w:p>
           <w:p>
@@ -721,7 +999,6 @@
             <w:r>
               <w:rPr>
                 <w:rFonts w:ascii="Arial Narrow" w:hAnsi="Arial Narrow"/>
-                <w:color w:val="000000"/>
                 <w:sz w:val="22"/>
                 <w:szCs w:val="22"/>
               </w:rPr>
@@ -730,7 +1007,6 @@
             <w:r>
               <w:rPr>
                 <w:rFonts w:ascii="Arial Narrow" w:hAnsi="Arial Narrow"/>
-                <w:color w:val="000000"/>
                 <w:sz w:val="22"/>
                 <w:szCs w:val="22"/>
               </w:rPr>
@@ -740,12 +1016,38 @@
             <w:r>
               <w:rPr>
                 <w:rFonts w:ascii="Arial Narrow" w:hAnsi="Arial Narrow"/>
-                <w:color w:val="000000"/>
                 <w:sz w:val="22"/>
                 <w:szCs w:val="22"/>
               </w:rPr>
               <w:t xml:space="preserve"> </w:t>
             </w:r>
+            <w:r>
+              <w:rPr>
+                <w:rFonts w:ascii="Arial Narrow" w:hAnsi="Arial Narrow"/>
+                <w:color w:val="000000"/>
+                <w:sz w:val="22"/>
+                <w:szCs w:val="22"/>
+              </w:rPr>
+              <w:t>${</w:t>
+            </w:r>
+            <w:r>
+              <w:rPr>
+                <w:rFonts w:ascii="Arial Narrow" w:hAnsi="Arial Narrow"/>
+                <w:color w:val="000000"/>
+                <w:sz w:val="22"/>
+                <w:szCs w:val="22"/>
+              </w:rPr>
+              <w:t>jenisLahir</w:t>
+            </w:r>
+            <w:r>
+              <w:rPr>
+                <w:rFonts w:ascii="Arial Narrow" w:hAnsi="Arial Narrow"/>
+                <w:color w:val="000000"/>
+                <w:sz w:val="22"/>
+                <w:szCs w:val="22"/>
+              </w:rPr>
+              <w:t>}</w:t>
+            </w:r>
           </w:p>
           <w:p>
             <w:pPr>
@@ -761,7 +1063,6 @@
             <w:r>
               <w:rPr>
                 <w:rFonts w:ascii="Arial Narrow" w:hAnsi="Arial Narrow"/>
-                <w:color w:val="000000"/>
                 <w:sz w:val="22"/>
                 <w:szCs w:val="22"/>
               </w:rPr>
@@ -770,13 +1071,48 @@
             <w:r>
               <w:rPr>
                 <w:rFonts w:ascii="Arial Narrow" w:hAnsi="Arial Narrow"/>
-                <w:color w:val="000000"/>
                 <w:sz w:val="22"/>
                 <w:szCs w:val="22"/>
               </w:rPr>
               <w:tab/>
               <w:t>:</w:t>
             </w:r>
+            <w:r>
+              <w:rPr>
+                <w:rFonts w:ascii="Arial Narrow" w:hAnsi="Arial Narrow"/>
+                <w:color w:val="000000"/>
+                <w:sz w:val="22"/>
+                <w:szCs w:val="22"/>
+              </w:rPr>
+              <w:t xml:space="preserve"> </w:t>
+            </w:r>
+            <w:r>
+              <w:rPr>
+                <w:rFonts w:ascii="Arial Narrow" w:hAnsi="Arial Narrow"/>
+                <w:color w:val="000000"/>
+                <w:sz w:val="22"/>
+                <w:szCs w:val="22"/>
+              </w:rPr>
+              <w:t>${</w:t>
+            </w:r>
+            <w:r>
+              <w:rPr>
+                <w:rFonts w:ascii="Arial Narrow" w:hAnsi="Arial Narrow"/>
+                <w:color w:val="000000"/>
+                <w:sz w:val="22"/>
+                <w:szCs w:val="22"/>
+              </w:rPr>
+              <w:t>anakKe</w:t>
+            </w:r>
+            <w:r>
+              <w:rPr>
+                <w:rFonts w:ascii="Arial Narrow" w:hAnsi="Arial Narrow"/>
+                <w:color w:val="000000"/>
+                <w:sz w:val="22"/>
+                <w:szCs w:val="22"/>
+              </w:rPr>
+              <w:t>}</w:t>
+            </w:r>
           </w:p>
           <w:p>
             <w:pPr>
@@ -792,7 +1128,6 @@
             <w:r>
               <w:rPr>
                 <w:rFonts w:ascii="Arial Narrow" w:hAnsi="Arial Narrow"/>
-                <w:color w:val="000000"/>
                 <w:sz w:val="22"/>
                 <w:szCs w:val="22"/>
               </w:rPr>
@@ -801,13 +1136,47 @@
             <w:r>
               <w:rPr>
                 <w:rFonts w:ascii="Arial Narrow" w:hAnsi="Arial Narrow"/>
-                <w:color w:val="000000"/>
                 <w:sz w:val="22"/>
                 <w:szCs w:val="22"/>
               </w:rPr>
               <w:tab/>
               <w:t>:</w:t>
             </w:r>
+            <w:r>
+              <w:rPr>
+                <w:rFonts w:ascii="Arial Narrow" w:hAnsi="Arial Narrow"/>
+                <w:sz w:val="22"/>
+                <w:szCs w:val="22"/>
+              </w:rPr>
+              <w:t xml:space="preserve"> </w:t>
+            </w:r>
+            <w:r>
+              <w:rPr>
+                <w:rFonts w:ascii="Arial Narrow" w:hAnsi="Arial Narrow"/>
+                <w:color w:val="000000"/>
+                <w:sz w:val="22"/>
+                <w:szCs w:val="22"/>
+              </w:rPr>
+              <w:t>${</w:t>
+            </w:r>
+            <w:r>
+              <w:rPr>
+                <w:rFonts w:ascii="Arial Narrow" w:hAnsi="Arial Narrow"/>
+                <w:color w:val="000000"/>
+                <w:sz w:val="22"/>
+                <w:szCs w:val="22"/>
+              </w:rPr>
+              <w:t>penolongLahir</w:t>
+            </w:r>
+            <w:r>
+              <w:rPr>
+                <w:rFonts w:ascii="Arial Narrow" w:hAnsi="Arial Narrow"/>
+                <w:color w:val="000000"/>
+                <w:sz w:val="22"/>
+                <w:szCs w:val="22"/>
+              </w:rPr>
+              <w:t>}</w:t>
+            </w:r>
           </w:p>
           <w:p>
             <w:pPr>
@@ -823,7 +1192,6 @@
             <w:r>
               <w:rPr>
                 <w:rFonts w:ascii="Arial Narrow" w:hAnsi="Arial Narrow"/>
-                <w:color w:val="000000"/>
                 <w:sz w:val="22"/>
                 <w:szCs w:val="22"/>
               </w:rPr>
@@ -832,13 +1200,47 @@
             <w:r>
               <w:rPr>
                 <w:rFonts w:ascii="Arial Narrow" w:hAnsi="Arial Narrow"/>
-                <w:color w:val="000000"/>
                 <w:sz w:val="22"/>
                 <w:szCs w:val="22"/>
               </w:rPr>
               <w:tab/>
               <w:t>:</w:t>
             </w:r>
+            <w:r>
+              <w:rPr>
+                <w:rFonts w:ascii="Arial Narrow" w:hAnsi="Arial Narrow"/>
+                <w:sz w:val="22"/>
+                <w:szCs w:val="22"/>
+              </w:rPr>
+              <w:t xml:space="preserve"> </w:t>
+            </w:r>
+            <w:r>
+              <w:rPr>
+                <w:rFonts w:ascii="Arial Narrow" w:hAnsi="Arial Narrow"/>
+                <w:color w:val="000000"/>
+                <w:sz w:val="22"/>
+                <w:szCs w:val="22"/>
+              </w:rPr>
+              <w:t>${</w:t>
+            </w:r>
+            <w:r>
+              <w:rPr>
+                <w:rFonts w:ascii="Arial Narrow" w:hAnsi="Arial Narrow"/>
+                <w:color w:val="000000"/>
+                <w:sz w:val="22"/>
+                <w:szCs w:val="22"/>
+              </w:rPr>
+              <w:t>berat</w:t>
+            </w:r>
+            <w:r>
+              <w:rPr>
+                <w:rFonts w:ascii="Arial Narrow" w:hAnsi="Arial Narrow"/>
+                <w:color w:val="000000"/>
+                <w:sz w:val="22"/>
+                <w:szCs w:val="22"/>
+              </w:rPr>
+              <w:t>}</w:t>
+            </w:r>
           </w:p>
           <w:p>
             <w:pPr>
@@ -847,15 +1249,13 @@
               </w:tabs>
               <w:rPr>
                 <w:rFonts w:ascii="Arial Narrow" w:hAnsi="Arial Narrow"/>
-                <w:color w:val="000000"/>
-                <w:sz w:val="22"/>
-                <w:szCs w:val="22"/>
-              </w:rPr>
-            </w:pPr>
-            <w:r>
-              <w:rPr>
-                <w:rFonts w:ascii="Arial Narrow" w:hAnsi="Arial Narrow"/>
-                <w:color w:val="000000"/>
+                <w:sz w:val="22"/>
+                <w:szCs w:val="22"/>
+              </w:rPr>
+            </w:pPr>
+            <w:r>
+              <w:rPr>
+                <w:rFonts w:ascii="Arial Narrow" w:hAnsi="Arial Narrow"/>
                 <w:sz w:val="22"/>
                 <w:szCs w:val="22"/>
               </w:rPr>
@@ -864,12 +1264,46 @@
             <w:r>
               <w:rPr>
                 <w:rFonts w:ascii="Arial Narrow" w:hAnsi="Arial Narrow"/>
-                <w:color w:val="000000"/>
                 <w:sz w:val="22"/>
                 <w:szCs w:val="22"/>
               </w:rPr>
               <w:tab/>
               <w:t>:</w:t>
+            </w:r>
+            <w:r>
+              <w:rPr>
+                <w:rFonts w:ascii="Arial Narrow" w:hAnsi="Arial Narrow"/>
+                <w:sz w:val="22"/>
+                <w:szCs w:val="22"/>
+              </w:rPr>
+              <w:t xml:space="preserve"> </w:t>
+            </w:r>
+            <w:r>
+              <w:rPr>
+                <w:rFonts w:ascii="Arial Narrow" w:hAnsi="Arial Narrow"/>
+                <w:color w:val="000000"/>
+                <w:sz w:val="22"/>
+                <w:szCs w:val="22"/>
+              </w:rPr>
+              <w:t>${</w:t>
+            </w:r>
+            <w:r>
+              <w:rPr>
+                <w:rFonts w:ascii="Arial Narrow" w:hAnsi="Arial Narrow"/>
+                <w:color w:val="000000"/>
+                <w:sz w:val="22"/>
+                <w:szCs w:val="22"/>
+              </w:rPr>
+              <w:t>panjang</w:t>
+            </w:r>
+            <w:r>
+              <w:rPr>
+                <w:rFonts w:ascii="Arial Narrow" w:hAnsi="Arial Narrow"/>
+                <w:color w:val="000000"/>
+                <w:sz w:val="22"/>
+                <w:szCs w:val="22"/>
+              </w:rPr>
+              <w:t>}</w:t>
             </w:r>
           </w:p>
           <w:p>
@@ -906,8 +1340,8 @@
         <w:tblLook w:val="04A0" w:firstRow="1" w:lastRow="0" w:firstColumn="1" w:lastColumn="0" w:noHBand="0" w:noVBand="1"/>
       </w:tblPr>
       <w:tblGrid>
-        <w:gridCol w:w="4786"/>
-        <w:gridCol w:w="4786"/>
+        <w:gridCol w:w="4680"/>
+        <w:gridCol w:w="4676"/>
       </w:tblGrid>
       <w:tr>
         <w:tc>
@@ -971,6 +1405,15 @@
               <w:tab/>
               <w:t>:</w:t>
             </w:r>
+            <w:r>
+              <w:rPr>
+                <w:rFonts w:ascii="Arial Narrow" w:hAnsi="Arial Narrow"/>
+                <w:color w:val="000000"/>
+                <w:sz w:val="22"/>
+                <w:szCs w:val="22"/>
+              </w:rPr>
+              <w:t xml:space="preserve"> </w:t>
+            </w:r>
           </w:p>
           <w:p>
             <w:pPr>
@@ -1004,6 +1447,42 @@
               <w:tab/>
               <w:t>:</w:t>
             </w:r>
+            <w:r>
+              <w:rPr>
+                <w:rFonts w:ascii="Arial Narrow" w:hAnsi="Arial Narrow"/>
+                <w:color w:val="000000"/>
+                <w:sz w:val="22"/>
+                <w:szCs w:val="22"/>
+              </w:rPr>
+              <w:t xml:space="preserve"> </w:t>
+            </w:r>
+            <w:r>
+              <w:rPr>
+                <w:rFonts w:ascii="Arial Narrow" w:hAnsi="Arial Narrow"/>
+                <w:color w:val="000000"/>
+                <w:sz w:val="22"/>
+                <w:szCs w:val="22"/>
+              </w:rPr>
+              <w:t>${</w:t>
+            </w:r>
+            <w:r>
+              <w:rPr>
+                <w:rFonts w:ascii="Arial Narrow" w:hAnsi="Arial Narrow"/>
+                <w:color w:val="000000"/>
+                <w:sz w:val="22"/>
+                <w:szCs w:val="22"/>
+              </w:rPr>
+              <w:t>namaIbu</w:t>
+            </w:r>
+            <w:r>
+              <w:rPr>
+                <w:rFonts w:ascii="Arial Narrow" w:hAnsi="Arial Narrow"/>
+                <w:color w:val="000000"/>
+                <w:sz w:val="22"/>
+                <w:szCs w:val="22"/>
+              </w:rPr>
+              <w:t>}</w:t>
+            </w:r>
           </w:p>
           <w:p>
             <w:pPr>
@@ -1021,11 +1500,19 @@
             <w:r>
               <w:rPr>
                 <w:rFonts w:ascii="Arial Narrow" w:hAnsi="Arial Narrow"/>
-                <w:color w:val="000000"/>
-                <w:sz w:val="22"/>
-                <w:szCs w:val="22"/>
-              </w:rPr>
-              <w:t>Tanggal Lahir/ Umur</w:t>
+                <w:sz w:val="22"/>
+                <w:szCs w:val="22"/>
+              </w:rPr>
+              <w:t xml:space="preserve">Tanggal </w:t>
+            </w:r>
+            <w:r>
+              <w:rPr>
+                <w:rFonts w:ascii="Arial Narrow" w:hAnsi="Arial Narrow"/>
+                <w:color w:val="000000"/>
+                <w:sz w:val="22"/>
+                <w:szCs w:val="22"/>
+              </w:rPr>
+              <w:t>Lahir/ Umur</w:t>
             </w:r>
             <w:r>
               <w:rPr>
@@ -1037,6 +1524,78 @@
               <w:tab/>
               <w:t>:</w:t>
             </w:r>
+            <w:r>
+              <w:rPr>
+                <w:rFonts w:ascii="Arial Narrow" w:hAnsi="Arial Narrow"/>
+                <w:color w:val="000000"/>
+                <w:sz w:val="22"/>
+                <w:szCs w:val="22"/>
+              </w:rPr>
+              <w:t xml:space="preserve"> </w:t>
+            </w:r>
+            <w:r>
+              <w:rPr>
+                <w:rFonts w:ascii="Arial Narrow" w:hAnsi="Arial Narrow"/>
+                <w:color w:val="000000"/>
+                <w:sz w:val="22"/>
+                <w:szCs w:val="22"/>
+              </w:rPr>
+              <w:t>${</w:t>
+            </w:r>
+            <w:r>
+              <w:rPr>
+                <w:rFonts w:ascii="Arial Narrow" w:hAnsi="Arial Narrow"/>
+                <w:color w:val="000000"/>
+                <w:sz w:val="22"/>
+                <w:szCs w:val="22"/>
+              </w:rPr>
+              <w:t>tanggalLahirIbu</w:t>
+            </w:r>
+            <w:r>
+              <w:rPr>
+                <w:rFonts w:ascii="Arial Narrow" w:hAnsi="Arial Narrow"/>
+                <w:color w:val="000000"/>
+                <w:sz w:val="22"/>
+                <w:szCs w:val="22"/>
+              </w:rPr>
+              <w:t>}</w:t>
+            </w:r>
+            <w:r>
+              <w:rPr>
+                <w:rFonts w:ascii="Arial Narrow" w:hAnsi="Arial Narrow"/>
+                <w:color w:val="000000"/>
+                <w:sz w:val="22"/>
+                <w:szCs w:val="22"/>
+              </w:rPr>
+              <w:t xml:space="preserve"> / </w:t>
+            </w:r>
+            <w:r>
+              <w:rPr>
+                <w:rFonts w:ascii="Arial Narrow" w:hAnsi="Arial Narrow"/>
+                <w:color w:val="000000"/>
+                <w:sz w:val="22"/>
+                <w:szCs w:val="22"/>
+              </w:rPr>
+              <w:t>${</w:t>
+            </w:r>
+            <w:r>
+              <w:rPr>
+                <w:rFonts w:ascii="Arial Narrow" w:hAnsi="Arial Narrow"/>
+                <w:color w:val="000000"/>
+                <w:sz w:val="22"/>
+                <w:szCs w:val="22"/>
+              </w:rPr>
+              <w:t>umurIbu</w:t>
+            </w:r>
+            <w:r>
+              <w:rPr>
+                <w:rFonts w:ascii="Arial Narrow" w:hAnsi="Arial Narrow"/>
+                <w:color w:val="000000"/>
+                <w:sz w:val="22"/>
+                <w:szCs w:val="22"/>
+              </w:rPr>
+              <w:t>}</w:t>
+            </w:r>
           </w:p>
           <w:p>
             <w:pPr>
@@ -1070,6 +1629,42 @@
               <w:tab/>
               <w:t>:</w:t>
             </w:r>
+            <w:r>
+              <w:rPr>
+                <w:rFonts w:ascii="Arial Narrow" w:hAnsi="Arial Narrow"/>
+                <w:color w:val="000000"/>
+                <w:sz w:val="22"/>
+                <w:szCs w:val="22"/>
+              </w:rPr>
+              <w:t xml:space="preserve"> </w:t>
+            </w:r>
+            <w:r>
+              <w:rPr>
+                <w:rFonts w:ascii="Arial Narrow" w:hAnsi="Arial Narrow"/>
+                <w:color w:val="000000"/>
+                <w:sz w:val="22"/>
+                <w:szCs w:val="22"/>
+              </w:rPr>
+              <w:t>${</w:t>
+            </w:r>
+            <w:r>
+              <w:rPr>
+                <w:rFonts w:ascii="Arial Narrow" w:hAnsi="Arial Narrow"/>
+                <w:color w:val="000000"/>
+                <w:sz w:val="22"/>
+                <w:szCs w:val="22"/>
+              </w:rPr>
+              <w:t>pekerjaanIbu</w:t>
+            </w:r>
+            <w:r>
+              <w:rPr>
+                <w:rFonts w:ascii="Arial Narrow" w:hAnsi="Arial Narrow"/>
+                <w:color w:val="000000"/>
+                <w:sz w:val="22"/>
+                <w:szCs w:val="22"/>
+              </w:rPr>
+              <w:t>}</w:t>
+            </w:r>
           </w:p>
           <w:p>
             <w:pPr>
@@ -1103,6 +1698,42 @@
               <w:tab/>
               <w:t>:</w:t>
             </w:r>
+            <w:r>
+              <w:rPr>
+                <w:rFonts w:ascii="Arial Narrow" w:hAnsi="Arial Narrow"/>
+                <w:color w:val="000000"/>
+                <w:sz w:val="22"/>
+                <w:szCs w:val="22"/>
+              </w:rPr>
+              <w:t xml:space="preserve"> </w:t>
+            </w:r>
+            <w:r>
+              <w:rPr>
+                <w:rFonts w:ascii="Arial Narrow" w:hAnsi="Arial Narrow"/>
+                <w:color w:val="000000"/>
+                <w:sz w:val="22"/>
+                <w:szCs w:val="22"/>
+              </w:rPr>
+              <w:t>${</w:t>
+            </w:r>
+            <w:r>
+              <w:rPr>
+                <w:rFonts w:ascii="Arial Narrow" w:hAnsi="Arial Narrow"/>
+                <w:color w:val="000000"/>
+                <w:sz w:val="22"/>
+                <w:szCs w:val="22"/>
+              </w:rPr>
+              <w:t>alamatIbu</w:t>
+            </w:r>
+            <w:r>
+              <w:rPr>
+                <w:rFonts w:ascii="Arial Narrow" w:hAnsi="Arial Narrow"/>
+                <w:color w:val="000000"/>
+                <w:sz w:val="22"/>
+                <w:szCs w:val="22"/>
+              </w:rPr>
+              <w:t>}</w:t>
+            </w:r>
           </w:p>
           <w:p>
             <w:pPr>
@@ -1163,6 +1794,15 @@
               </w:rPr>
               <w:tab/>
               <w:t>:</w:t>
+            </w:r>
+            <w:r>
+              <w:rPr>
+                <w:rFonts w:ascii="Arial Narrow" w:hAnsi="Arial Narrow"/>
+                <w:color w:val="000000"/>
+                <w:sz w:val="22"/>
+                <w:szCs w:val="22"/>
+              </w:rPr>
+              <w:t xml:space="preserve"> </w:t>
             </w:r>
           </w:p>
           <w:p>
@@ -1259,6 +1899,15 @@
               <w:tab/>
               <w:t>:</w:t>
             </w:r>
+            <w:r>
+              <w:rPr>
+                <w:rFonts w:ascii="Arial Narrow" w:hAnsi="Arial Narrow"/>
+                <w:color w:val="000000"/>
+                <w:sz w:val="22"/>
+                <w:szCs w:val="22"/>
+              </w:rPr>
+              <w:t xml:space="preserve"> </w:t>
+            </w:r>
           </w:p>
           <w:p>
             <w:pPr>
@@ -1291,6 +1940,42 @@
               <w:tab/>
               <w:t>:</w:t>
             </w:r>
+            <w:r>
+              <w:rPr>
+                <w:rFonts w:ascii="Arial Narrow" w:hAnsi="Arial Narrow"/>
+                <w:color w:val="000000"/>
+                <w:sz w:val="22"/>
+                <w:szCs w:val="22"/>
+              </w:rPr>
+              <w:t xml:space="preserve"> </w:t>
+            </w:r>
+            <w:r>
+              <w:rPr>
+                <w:rFonts w:ascii="Arial Narrow" w:hAnsi="Arial Narrow"/>
+                <w:color w:val="000000"/>
+                <w:sz w:val="22"/>
+                <w:szCs w:val="22"/>
+              </w:rPr>
+              <w:t>${</w:t>
+            </w:r>
+            <w:r>
+              <w:rPr>
+                <w:rFonts w:ascii="Arial Narrow" w:hAnsi="Arial Narrow"/>
+                <w:color w:val="000000"/>
+                <w:sz w:val="22"/>
+                <w:szCs w:val="22"/>
+              </w:rPr>
+              <w:t>namaAyah</w:t>
+            </w:r>
+            <w:r>
+              <w:rPr>
+                <w:rFonts w:ascii="Arial Narrow" w:hAnsi="Arial Narrow"/>
+                <w:color w:val="000000"/>
+                <w:sz w:val="22"/>
+                <w:szCs w:val="22"/>
+              </w:rPr>
+              <w:t>}</w:t>
+            </w:r>
           </w:p>
           <w:p>
             <w:pPr>
@@ -1307,11 +1992,19 @@
             <w:r>
               <w:rPr>
                 <w:rFonts w:ascii="Arial Narrow" w:hAnsi="Arial Narrow"/>
-                <w:color w:val="000000"/>
-                <w:sz w:val="22"/>
-                <w:szCs w:val="22"/>
-              </w:rPr>
-              <w:t>Tanggal Lahir/ Umur</w:t>
+                <w:sz w:val="22"/>
+                <w:szCs w:val="22"/>
+              </w:rPr>
+              <w:t xml:space="preserve">Tanggal </w:t>
+            </w:r>
+            <w:r>
+              <w:rPr>
+                <w:rFonts w:ascii="Arial Narrow" w:hAnsi="Arial Narrow"/>
+                <w:color w:val="000000"/>
+                <w:sz w:val="22"/>
+                <w:szCs w:val="22"/>
+              </w:rPr>
+              <w:t>Lahir/ Umur</w:t>
             </w:r>
             <w:r>
               <w:rPr>
@@ -1323,6 +2016,78 @@
               <w:tab/>
               <w:t>:</w:t>
             </w:r>
+            <w:r>
+              <w:rPr>
+                <w:rFonts w:ascii="Arial Narrow" w:hAnsi="Arial Narrow"/>
+                <w:color w:val="000000"/>
+                <w:sz w:val="22"/>
+                <w:szCs w:val="22"/>
+              </w:rPr>
+              <w:t xml:space="preserve"> </w:t>
+            </w:r>
+            <w:r>
+              <w:rPr>
+                <w:rFonts w:ascii="Arial Narrow" w:hAnsi="Arial Narrow"/>
+                <w:color w:val="000000"/>
+                <w:sz w:val="22"/>
+                <w:szCs w:val="22"/>
+              </w:rPr>
+              <w:t>${</w:t>
+            </w:r>
+            <w:r>
+              <w:rPr>
+                <w:rFonts w:ascii="Arial Narrow" w:hAnsi="Arial Narrow"/>
+                <w:color w:val="000000"/>
+                <w:sz w:val="22"/>
+                <w:szCs w:val="22"/>
+              </w:rPr>
+              <w:t>tanggalLahirAyah</w:t>
+            </w:r>
+            <w:r>
+              <w:rPr>
+                <w:rFonts w:ascii="Arial Narrow" w:hAnsi="Arial Narrow"/>
+                <w:color w:val="000000"/>
+                <w:sz w:val="22"/>
+                <w:szCs w:val="22"/>
+              </w:rPr>
+              <w:t>}</w:t>
+            </w:r>
+            <w:r>
+              <w:rPr>
+                <w:rFonts w:ascii="Arial Narrow" w:hAnsi="Arial Narrow"/>
+                <w:color w:val="000000"/>
+                <w:sz w:val="22"/>
+                <w:szCs w:val="22"/>
+              </w:rPr>
+              <w:t xml:space="preserve"> / </w:t>
+            </w:r>
+            <w:r>
+              <w:rPr>
+                <w:rFonts w:ascii="Arial Narrow" w:hAnsi="Arial Narrow"/>
+                <w:color w:val="000000"/>
+                <w:sz w:val="22"/>
+                <w:szCs w:val="22"/>
+              </w:rPr>
+              <w:t>${</w:t>
+            </w:r>
+            <w:r>
+              <w:rPr>
+                <w:rFonts w:ascii="Arial Narrow" w:hAnsi="Arial Narrow"/>
+                <w:color w:val="000000"/>
+                <w:sz w:val="22"/>
+                <w:szCs w:val="22"/>
+              </w:rPr>
+              <w:t>umurAyah</w:t>
+            </w:r>
+            <w:r>
+              <w:rPr>
+                <w:rFonts w:ascii="Arial Narrow" w:hAnsi="Arial Narrow"/>
+                <w:color w:val="000000"/>
+                <w:sz w:val="22"/>
+                <w:szCs w:val="22"/>
+              </w:rPr>
+              <w:t>}</w:t>
+            </w:r>
           </w:p>
           <w:p>
             <w:pPr>
@@ -1355,6 +2120,42 @@
               <w:tab/>
               <w:t>:</w:t>
             </w:r>
+            <w:r>
+              <w:rPr>
+                <w:rFonts w:ascii="Arial Narrow" w:hAnsi="Arial Narrow"/>
+                <w:color w:val="000000"/>
+                <w:sz w:val="22"/>
+                <w:szCs w:val="22"/>
+              </w:rPr>
+              <w:t xml:space="preserve"> </w:t>
+            </w:r>
+            <w:r>
+              <w:rPr>
+                <w:rFonts w:ascii="Arial Narrow" w:hAnsi="Arial Narrow"/>
+                <w:color w:val="000000"/>
+                <w:sz w:val="22"/>
+                <w:szCs w:val="22"/>
+              </w:rPr>
+              <w:t>${</w:t>
+            </w:r>
+            <w:r>
+              <w:rPr>
+                <w:rFonts w:ascii="Arial Narrow" w:hAnsi="Arial Narrow"/>
+                <w:color w:val="000000"/>
+                <w:sz w:val="22"/>
+                <w:szCs w:val="22"/>
+              </w:rPr>
+              <w:t>pekerjaanAyah</w:t>
+            </w:r>
+            <w:r>
+              <w:rPr>
+                <w:rFonts w:ascii="Arial Narrow" w:hAnsi="Arial Narrow"/>
+                <w:color w:val="000000"/>
+                <w:sz w:val="22"/>
+                <w:szCs w:val="22"/>
+              </w:rPr>
+              <w:t>}</w:t>
+            </w:r>
           </w:p>
           <w:p>
             <w:pPr>
@@ -1386,6 +2187,42 @@
               </w:rPr>
               <w:tab/>
               <w:t>:</w:t>
+            </w:r>
+            <w:r>
+              <w:rPr>
+                <w:rFonts w:ascii="Arial Narrow" w:hAnsi="Arial Narrow"/>
+                <w:color w:val="000000"/>
+                <w:sz w:val="22"/>
+                <w:szCs w:val="22"/>
+              </w:rPr>
+              <w:t xml:space="preserve"> </w:t>
+            </w:r>
+            <w:r>
+              <w:rPr>
+                <w:rFonts w:ascii="Arial Narrow" w:hAnsi="Arial Narrow"/>
+                <w:color w:val="000000"/>
+                <w:sz w:val="22"/>
+                <w:szCs w:val="22"/>
+              </w:rPr>
+              <w:t>${</w:t>
+            </w:r>
+            <w:r>
+              <w:rPr>
+                <w:rFonts w:ascii="Arial Narrow" w:hAnsi="Arial Narrow"/>
+                <w:color w:val="000000"/>
+                <w:sz w:val="22"/>
+                <w:szCs w:val="22"/>
+              </w:rPr>
+              <w:t>alamatAyah</w:t>
+            </w:r>
+            <w:r>
+              <w:rPr>
+                <w:rFonts w:ascii="Arial Narrow" w:hAnsi="Arial Narrow"/>
+                <w:color w:val="000000"/>
+                <w:sz w:val="22"/>
+                <w:szCs w:val="22"/>
+              </w:rPr>
+              <w:t>}</w:t>
             </w:r>
           </w:p>
           <w:p>
@@ -1513,16 +2350,31 @@
           <w:sz w:val="22"/>
           <w:szCs w:val="22"/>
         </w:rPr>
-        <w:t>Tgl Pencatatan Perkawinan</w:t>
-      </w:r>
-      <w:r>
-        <w:rPr>
-          <w:rFonts w:ascii="Arial Narrow" w:hAnsi="Arial Narrow"/>
-          <w:color w:val="000000"/>
-          <w:sz w:val="22"/>
-          <w:szCs w:val="22"/>
-        </w:rPr>
-        <w:tab/>
+        <w:t xml:space="preserve">Tgl Pencatatan </w:t>
+      </w:r>
+      <w:r>
+        <w:rPr>
+          <w:rFonts w:ascii="Arial Narrow" w:hAnsi="Arial Narrow"/>
+          <w:sz w:val="22"/>
+          <w:szCs w:val="22"/>
+        </w:rPr>
+        <w:t>Perkawinan</w:t>
+      </w:r>
+      <w:r>
+        <w:rPr>
+          <w:rFonts w:ascii="Arial Narrow" w:hAnsi="Arial Narrow"/>
+          <w:sz w:val="22"/>
+          <w:szCs w:val="22"/>
+        </w:rPr>
+        <w:t xml:space="preserve"> </w:t>
+      </w:r>
+      <w:r>
+        <w:rPr>
+          <w:rFonts w:ascii="Arial Narrow" w:hAnsi="Arial Narrow"/>
+          <w:color w:val="000000"/>
+          <w:sz w:val="22"/>
+          <w:szCs w:val="22"/>
+        </w:rPr>
         <w:t>:</w:t>
       </w:r>
       <w:r>
@@ -1533,6 +2385,42 @@
           <w:szCs w:val="22"/>
         </w:rPr>
         <w:t xml:space="preserve"> </w:t>
+      </w:r>
+      <w:r>
+        <w:rPr>
+          <w:rFonts w:ascii="Arial Narrow" w:hAnsi="Arial Narrow"/>
+          <w:color w:val="000000"/>
+          <w:sz w:val="22"/>
+          <w:szCs w:val="22"/>
+        </w:rPr>
+        <w:t xml:space="preserve"> </w:t>
+      </w:r>
+      <w:r>
+        <w:rPr>
+          <w:rFonts w:ascii="Arial Narrow" w:hAnsi="Arial Narrow"/>
+          <w:color w:val="000000"/>
+          <w:sz w:val="22"/>
+          <w:szCs w:val="22"/>
+        </w:rPr>
+        <w:t>${</w:t>
+      </w:r>
+      <w:r>
+        <w:rPr>
+          <w:rFonts w:ascii="Arial Narrow" w:hAnsi="Arial Narrow"/>
+          <w:color w:val="000000"/>
+          <w:sz w:val="22"/>
+          <w:szCs w:val="22"/>
+        </w:rPr>
+        <w:t>tanggalPencatatanPerkawinan</w:t>
+      </w:r>
+      <w:r>
+        <w:rPr>
+          <w:rFonts w:ascii="Arial Narrow" w:hAnsi="Arial Narrow"/>
+          <w:color w:val="000000"/>
+          <w:sz w:val="22"/>
+          <w:szCs w:val="22"/>
+        </w:rPr>
+        <w:t>}</w:t>
       </w:r>
     </w:p>
     <w:p>
@@ -1605,6 +2493,42 @@
         <w:tab/>
         <w:t>:</w:t>
       </w:r>
+      <w:r>
+        <w:rPr>
+          <w:rFonts w:ascii="Arial Narrow" w:hAnsi="Arial Narrow"/>
+          <w:color w:val="000000"/>
+          <w:sz w:val="22"/>
+          <w:szCs w:val="22"/>
+        </w:rPr>
+        <w:t xml:space="preserve"> </w:t>
+      </w:r>
+      <w:r>
+        <w:rPr>
+          <w:rFonts w:ascii="Arial Narrow" w:hAnsi="Arial Narrow"/>
+          <w:color w:val="000000"/>
+          <w:sz w:val="22"/>
+          <w:szCs w:val="22"/>
+        </w:rPr>
+        <w:t>${</w:t>
+      </w:r>
+      <w:r>
+        <w:rPr>
+          <w:rFonts w:ascii="Arial Narrow" w:hAnsi="Arial Narrow"/>
+          <w:color w:val="000000"/>
+          <w:sz w:val="22"/>
+          <w:szCs w:val="22"/>
+        </w:rPr>
+        <w:t>nik</w:t>
+      </w:r>
+      <w:r>
+        <w:rPr>
+          <w:rFonts w:ascii="Arial Narrow" w:hAnsi="Arial Narrow"/>
+          <w:color w:val="000000"/>
+          <w:sz w:val="22"/>
+          <w:szCs w:val="22"/>
+        </w:rPr>
+        <w:t>}</w:t>
+      </w:r>
     </w:p>
     <w:p>
       <w:pPr>
@@ -1639,6 +2563,42 @@
         <w:tab/>
         <w:t>:</w:t>
       </w:r>
+      <w:r>
+        <w:rPr>
+          <w:rFonts w:ascii="Arial Narrow" w:hAnsi="Arial Narrow"/>
+          <w:color w:val="000000"/>
+          <w:sz w:val="22"/>
+          <w:szCs w:val="22"/>
+        </w:rPr>
+        <w:t xml:space="preserve"> </w:t>
+      </w:r>
+      <w:r>
+        <w:rPr>
+          <w:rFonts w:ascii="Arial Narrow" w:hAnsi="Arial Narrow"/>
+          <w:color w:val="000000"/>
+          <w:sz w:val="22"/>
+          <w:szCs w:val="22"/>
+        </w:rPr>
+        <w:t>${</w:t>
+      </w:r>
+      <w:r>
+        <w:rPr>
+          <w:rFonts w:ascii="Arial Narrow" w:hAnsi="Arial Narrow"/>
+          <w:color w:val="000000"/>
+          <w:sz w:val="22"/>
+          <w:szCs w:val="22"/>
+        </w:rPr>
+        <w:t>nama</w:t>
+      </w:r>
+      <w:r>
+        <w:rPr>
+          <w:rFonts w:ascii="Arial Narrow" w:hAnsi="Arial Narrow"/>
+          <w:color w:val="000000"/>
+          <w:sz w:val="22"/>
+          <w:szCs w:val="22"/>
+        </w:rPr>
+        <w:t>}</w:t>
+      </w:r>
     </w:p>
     <w:p>
       <w:pPr>
@@ -1673,6 +2633,42 @@
         <w:tab/>
         <w:t>:</w:t>
       </w:r>
+      <w:r>
+        <w:rPr>
+          <w:rFonts w:ascii="Arial Narrow" w:hAnsi="Arial Narrow"/>
+          <w:color w:val="000000"/>
+          <w:sz w:val="22"/>
+          <w:szCs w:val="22"/>
+        </w:rPr>
+        <w:t xml:space="preserve"> </w:t>
+      </w:r>
+      <w:r>
+        <w:rPr>
+          <w:rFonts w:ascii="Arial Narrow" w:hAnsi="Arial Narrow"/>
+          <w:color w:val="FF0000"/>
+          <w:sz w:val="22"/>
+          <w:szCs w:val="22"/>
+        </w:rPr>
+        <w:t>.......</w:t>
+      </w:r>
+      <w:r>
+        <w:rPr>
+          <w:rFonts w:ascii="Arial Narrow" w:hAnsi="Arial Narrow"/>
+          <w:color w:val="000000"/>
+          <w:sz w:val="22"/>
+          <w:szCs w:val="22"/>
+        </w:rPr>
+        <w:t xml:space="preserve"> </w:t>
+      </w:r>
+      <w:r>
+        <w:rPr>
+          <w:rFonts w:ascii="Arial Narrow" w:hAnsi="Arial Narrow"/>
+          <w:color w:val="000000"/>
+          <w:sz w:val="22"/>
+          <w:szCs w:val="22"/>
+        </w:rPr>
+        <w:t>Tahun</w:t>
+      </w:r>
     </w:p>
     <w:p>
       <w:pPr>
@@ -1707,6 +2703,42 @@
         <w:tab/>
         <w:t>:</w:t>
       </w:r>
+      <w:r>
+        <w:rPr>
+          <w:rFonts w:ascii="Arial Narrow" w:hAnsi="Arial Narrow"/>
+          <w:color w:val="000000"/>
+          <w:sz w:val="22"/>
+          <w:szCs w:val="22"/>
+        </w:rPr>
+        <w:t xml:space="preserve"> </w:t>
+      </w:r>
+      <w:r>
+        <w:rPr>
+          <w:rFonts w:ascii="Arial Narrow" w:hAnsi="Arial Narrow"/>
+          <w:color w:val="000000"/>
+          <w:sz w:val="22"/>
+          <w:szCs w:val="22"/>
+        </w:rPr>
+        <w:t>${</w:t>
+      </w:r>
+      <w:r>
+        <w:rPr>
+          <w:rFonts w:ascii="Arial Narrow" w:hAnsi="Arial Narrow"/>
+          <w:color w:val="000000"/>
+          <w:sz w:val="22"/>
+          <w:szCs w:val="22"/>
+        </w:rPr>
+        <w:t>jenisKelamin</w:t>
+      </w:r>
+      <w:r>
+        <w:rPr>
+          <w:rFonts w:ascii="Arial Narrow" w:hAnsi="Arial Narrow"/>
+          <w:color w:val="000000"/>
+          <w:sz w:val="22"/>
+          <w:szCs w:val="22"/>
+        </w:rPr>
+        <w:t>}</w:t>
+      </w:r>
     </w:p>
     <w:p>
       <w:pPr>
@@ -1741,6 +2773,42 @@
         <w:tab/>
         <w:t>:</w:t>
       </w:r>
+      <w:r>
+        <w:rPr>
+          <w:rFonts w:ascii="Arial Narrow" w:hAnsi="Arial Narrow"/>
+          <w:color w:val="000000"/>
+          <w:sz w:val="22"/>
+          <w:szCs w:val="22"/>
+        </w:rPr>
+        <w:t xml:space="preserve"> </w:t>
+      </w:r>
+      <w:r>
+        <w:rPr>
+          <w:rFonts w:ascii="Arial Narrow" w:hAnsi="Arial Narrow"/>
+          <w:color w:val="000000"/>
+          <w:sz w:val="22"/>
+          <w:szCs w:val="22"/>
+        </w:rPr>
+        <w:t>${</w:t>
+      </w:r>
+      <w:r>
+        <w:rPr>
+          <w:rFonts w:ascii="Arial Narrow" w:hAnsi="Arial Narrow"/>
+          <w:color w:val="000000"/>
+          <w:sz w:val="22"/>
+          <w:szCs w:val="22"/>
+        </w:rPr>
+        <w:t>pekerjaan</w:t>
+      </w:r>
+      <w:r>
+        <w:rPr>
+          <w:rFonts w:ascii="Arial Narrow" w:hAnsi="Arial Narrow"/>
+          <w:color w:val="000000"/>
+          <w:sz w:val="22"/>
+          <w:szCs w:val="22"/>
+        </w:rPr>
+        <w:t>}</w:t>
+      </w:r>
     </w:p>
     <w:p>
       <w:pPr>
@@ -1772,6 +2840,42 @@
         </w:rPr>
         <w:tab/>
         <w:t>:</w:t>
+      </w:r>
+      <w:r>
+        <w:rPr>
+          <w:rFonts w:ascii="Arial Narrow" w:hAnsi="Arial Narrow"/>
+          <w:color w:val="000000"/>
+          <w:sz w:val="22"/>
+          <w:szCs w:val="22"/>
+        </w:rPr>
+        <w:t xml:space="preserve"> </w:t>
+      </w:r>
+      <w:r>
+        <w:rPr>
+          <w:rFonts w:ascii="Arial Narrow" w:hAnsi="Arial Narrow"/>
+          <w:color w:val="000000"/>
+          <w:sz w:val="22"/>
+          <w:szCs w:val="22"/>
+        </w:rPr>
+        <w:t>${</w:t>
+      </w:r>
+      <w:r>
+        <w:rPr>
+          <w:rFonts w:ascii="Arial Narrow" w:hAnsi="Arial Narrow"/>
+          <w:color w:val="000000"/>
+          <w:sz w:val="22"/>
+          <w:szCs w:val="22"/>
+        </w:rPr>
+        <w:t>alamat</w:t>
+      </w:r>
+      <w:r>
+        <w:rPr>
+          <w:rFonts w:ascii="Arial Narrow" w:hAnsi="Arial Narrow"/>
+          <w:color w:val="000000"/>
+          <w:sz w:val="22"/>
+          <w:szCs w:val="22"/>
+        </w:rPr>
+        <w:t>}</w:t>
       </w:r>
     </w:p>
     <w:p>
@@ -1806,8 +2910,8 @@
         <w:tblLook w:val="04A0" w:firstRow="1" w:lastRow="0" w:firstColumn="1" w:lastColumn="0" w:noHBand="0" w:noVBand="1"/>
       </w:tblPr>
       <w:tblGrid>
-        <w:gridCol w:w="4928"/>
-        <w:gridCol w:w="4644"/>
+        <w:gridCol w:w="4815"/>
+        <w:gridCol w:w="4541"/>
       </w:tblGrid>
       <w:tr>
         <w:tc>
@@ -1902,6 +3006,42 @@
               <w:tab/>
               <w:t>:</w:t>
             </w:r>
+            <w:r>
+              <w:rPr>
+                <w:rFonts w:ascii="Arial Narrow" w:hAnsi="Arial Narrow"/>
+                <w:color w:val="000000"/>
+                <w:sz w:val="22"/>
+                <w:szCs w:val="22"/>
+              </w:rPr>
+              <w:t xml:space="preserve"> </w:t>
+            </w:r>
+            <w:r>
+              <w:rPr>
+                <w:rFonts w:ascii="Arial Narrow" w:hAnsi="Arial Narrow"/>
+                <w:color w:val="000000"/>
+                <w:sz w:val="22"/>
+                <w:szCs w:val="22"/>
+              </w:rPr>
+              <w:t>${</w:t>
+            </w:r>
+            <w:r>
+              <w:rPr>
+                <w:rFonts w:ascii="Arial Narrow" w:hAnsi="Arial Narrow"/>
+                <w:color w:val="000000"/>
+                <w:sz w:val="22"/>
+                <w:szCs w:val="22"/>
+              </w:rPr>
+              <w:t>namaSaksi1</w:t>
+            </w:r>
+            <w:r>
+              <w:rPr>
+                <w:rFonts w:ascii="Arial Narrow" w:hAnsi="Arial Narrow"/>
+                <w:color w:val="000000"/>
+                <w:sz w:val="22"/>
+                <w:szCs w:val="22"/>
+              </w:rPr>
+              <w:t>}</w:t>
+            </w:r>
           </w:p>
           <w:p>
             <w:pPr>
@@ -2124,6 +3264,42 @@
               <w:tab/>
               <w:t>:</w:t>
             </w:r>
+            <w:r>
+              <w:rPr>
+                <w:rFonts w:ascii="Arial Narrow" w:hAnsi="Arial Narrow"/>
+                <w:color w:val="000000"/>
+                <w:sz w:val="22"/>
+                <w:szCs w:val="22"/>
+              </w:rPr>
+              <w:t xml:space="preserve"> </w:t>
+            </w:r>
+            <w:r>
+              <w:rPr>
+                <w:rFonts w:ascii="Arial Narrow" w:hAnsi="Arial Narrow"/>
+                <w:color w:val="000000"/>
+                <w:sz w:val="22"/>
+                <w:szCs w:val="22"/>
+              </w:rPr>
+              <w:t>${</w:t>
+            </w:r>
+            <w:r>
+              <w:rPr>
+                <w:rFonts w:ascii="Arial Narrow" w:hAnsi="Arial Narrow"/>
+                <w:color w:val="000000"/>
+                <w:sz w:val="22"/>
+                <w:szCs w:val="22"/>
+              </w:rPr>
+              <w:t>namaSaksi2</w:t>
+            </w:r>
+            <w:r>
+              <w:rPr>
+                <w:rFonts w:ascii="Arial Narrow" w:hAnsi="Arial Narrow"/>
+                <w:color w:val="000000"/>
+                <w:sz w:val="22"/>
+                <w:szCs w:val="22"/>
+              </w:rPr>
+              <w:t>}</w:t>
+            </w:r>
           </w:p>
           <w:p>
             <w:pPr>
@@ -2257,13 +3433,12 @@
     </w:tbl>
     <w:p>
       <w:pPr>
-        <w:spacing w:line="360" w:lineRule="auto"/>
-        <w:ind w:left="90" w:right="360" w:firstLine="658"/>
-        <w:jc w:val="both"/>
-        <w:rPr>
-          <w:rFonts w:ascii="Tahoma" w:hAnsi="Tahoma" w:cs="Tahoma"/>
-          <w:color w:val="FF0000"/>
-          <w:lang w:val="en-US"/>
+        <w:tabs>
+          <w:tab w:val="center" w:pos="6300"/>
+        </w:tabs>
+        <w:ind w:left="6300"/>
+        <w:rPr>
+          <w:rFonts w:ascii="Tahoma" w:hAnsi="Tahoma" w:cs="Tahoma"/>
         </w:rPr>
       </w:pPr>
       <w:r>
@@ -2298,308 +3473,165 @@
       <w:r>
         <w:rPr>
           <w:rFonts w:ascii="Tahoma" w:hAnsi="Tahoma" w:cs="Tahoma"/>
+        </w:rPr>
+        <w:t xml:space="preserve">Leuwigajah, </w:t>
+      </w:r>
+      <w:r>
+        <w:rPr>
+          <w:rFonts w:ascii="Tahoma" w:hAnsi="Tahoma" w:cs="Tahoma"/>
           <w:lang w:val="en-US"/>
         </w:rPr>
-        <w:tab/>
-      </w:r>
-      <w:r>
-        <w:rPr>
-          <w:rFonts w:ascii="Tahoma" w:hAnsi="Tahoma" w:cs="Tahoma"/>
-          <w:lang w:val="en-US"/>
-        </w:rPr>
-        <w:tab/>
-      </w:r>
-      <w:r>
-        <w:rPr>
-          <w:rFonts w:ascii="Tahoma" w:hAnsi="Tahoma" w:cs="Tahoma"/>
-          <w:lang w:val="en-US"/>
-        </w:rPr>
-        <w:tab/>
-      </w:r>
-      <w:r>
-        <w:rPr>
-          <w:rFonts w:ascii="Tahoma" w:hAnsi="Tahoma" w:cs="Tahoma"/>
-          <w:lang w:val="en-US"/>
-        </w:rPr>
-        <w:tab/>
-      </w:r>
-      <w:r>
-        <w:rPr>
-          <w:rFonts w:ascii="Tahoma" w:hAnsi="Tahoma" w:cs="Tahoma"/>
-          <w:lang w:val="en-US"/>
-        </w:rPr>
-        <w:tab/>
-      </w:r>
-      <w:r>
-        <w:rPr>
-          <w:rFonts w:ascii="Tahoma" w:hAnsi="Tahoma" w:cs="Tahoma"/>
-          <w:lang w:val="en-US"/>
-        </w:rPr>
-        <w:tab/>
-      </w:r>
-      <w:r>
-        <w:rPr>
-          <w:rFonts w:ascii="Tahoma" w:hAnsi="Tahoma" w:cs="Tahoma"/>
-          <w:lang w:val="en-US"/>
-        </w:rPr>
-        <w:tab/>
-      </w:r>
-      <w:r>
-        <w:rPr>
-          <w:rFonts w:ascii="Tahoma" w:hAnsi="Tahoma" w:cs="Tahoma"/>
-          <w:lang w:val="en-US"/>
-        </w:rPr>
-        <w:tab/>
-        <w:t xml:space="preserve">     </w:t>
-      </w:r>
-      <w:r>
-        <w:rPr>
-          <w:rFonts w:ascii="Tahoma" w:hAnsi="Tahoma" w:cs="Tahoma"/>
-        </w:rPr>
-        <w:tab/>
-      </w:r>
-      <w:r>
-        <w:rPr>
-          <w:rFonts w:ascii="Tahoma" w:hAnsi="Tahoma" w:cs="Tahoma"/>
-        </w:rPr>
-        <w:tab/>
-        <w:t xml:space="preserve">     </w:t>
-      </w:r>
-      <w:r>
-        <w:rPr>
-          <w:rFonts w:ascii="Tahoma" w:hAnsi="Tahoma" w:cs="Tahoma"/>
-          <w:color w:val="FF0000"/>
-        </w:rPr>
-        <w:t xml:space="preserve">Leuwigajah, </w:t>
-      </w:r>
-      <w:r>
-        <w:rPr>
-          <w:rFonts w:ascii="Tahoma" w:hAnsi="Tahoma" w:cs="Tahoma"/>
-          <w:color w:val="FF0000"/>
-          <w:lang w:val="en-US"/>
-        </w:rPr>
-        <w:t>25 September 2014</w:t>
+        <w:t xml:space="preserve"> </w:t>
+      </w:r>
+      <w:r>
+        <w:rPr>
+          <w:rFonts w:ascii="Tahoma" w:hAnsi="Tahoma" w:cs="Tahoma"/>
+          <w:bCs/>
+        </w:rPr>
+        <w:t>${titimangsa}</w:t>
       </w:r>
     </w:p>
     <w:p>
       <w:pPr>
-        <w:ind w:left="90"/>
-        <w:jc w:val="center"/>
-        <w:rPr>
-          <w:rFonts w:ascii="Tahoma" w:hAnsi="Tahoma" w:cs="Tahoma"/>
-          <w:color w:val="FF0000"/>
-        </w:rPr>
-      </w:pPr>
-      <w:r>
+        <w:tabs>
+          <w:tab w:val="left" w:pos="5235"/>
+        </w:tabs>
+        <w:ind w:left="6300"/>
         <w:rPr>
           <w:rFonts w:ascii="Tahoma" w:hAnsi="Tahoma" w:cs="Tahoma"/>
           <w:b/>
-          <w:color w:val="FF0000"/>
           <w:lang w:val="en-US"/>
         </w:rPr>
-        <w:tab/>
-      </w:r>
+      </w:pPr>
       <w:r>
         <w:rPr>
           <w:rFonts w:ascii="Tahoma" w:hAnsi="Tahoma" w:cs="Tahoma"/>
           <w:b/>
-          <w:color w:val="FF0000"/>
           <w:lang w:val="en-US"/>
         </w:rPr>
-        <w:tab/>
-        <w:t xml:space="preserve">                            a.n. LURAH </w:t>
-      </w:r>
-      <w:r>
-        <w:rPr>
-          <w:rFonts w:ascii="Tahoma" w:hAnsi="Tahoma" w:cs="Tahoma"/>
-          <w:b/>
-          <w:color w:val="FF0000"/>
-        </w:rPr>
-        <w:t>LEUWIGAJAH</w:t>
+        <w:t>LURAH LEUWIGAJAH</w:t>
       </w:r>
     </w:p>
     <w:p>
       <w:pPr>
         <w:tabs>
-          <w:tab w:val="left" w:pos="5020"/>
-          <w:tab w:val="left" w:pos="5160"/>
-          <w:tab w:val="center" w:pos="6580"/>
-          <w:tab w:val="center" w:pos="6660"/>
+          <w:tab w:val="center" w:pos="6300"/>
         </w:tabs>
-        <w:spacing w:line="360" w:lineRule="auto"/>
-        <w:rPr>
-          <w:rFonts w:ascii="Tahoma" w:hAnsi="Tahoma" w:cs="Tahoma"/>
-          <w:color w:val="FF0000"/>
-          <w:lang w:val="en-US"/>
-        </w:rPr>
-      </w:pPr>
-      <w:r>
-        <w:rPr>
-          <w:rFonts w:ascii="Tahoma" w:hAnsi="Tahoma" w:cs="Tahoma"/>
-          <w:b/>
-          <w:color w:val="FF0000"/>
-          <w:lang w:val="en-US"/>
-        </w:rPr>
-        <w:t xml:space="preserve">                                                                    </w:t>
-      </w:r>
-      <w:r>
-        <w:rPr>
-          <w:rFonts w:ascii="Tahoma" w:hAnsi="Tahoma" w:cs="Tahoma"/>
-          <w:b/>
-          <w:color w:val="FF0000"/>
-          <w:lang w:val="en-US"/>
-        </w:rPr>
-        <w:tab/>
-      </w:r>
-      <w:r>
-        <w:rPr>
-          <w:rFonts w:ascii="Tahoma" w:hAnsi="Tahoma" w:cs="Tahoma"/>
-          <w:b/>
-          <w:color w:val="FF0000"/>
-          <w:lang w:val="en-US"/>
-        </w:rPr>
-        <w:tab/>
-        <w:t xml:space="preserve">    </w:t>
-      </w:r>
-      <w:r>
-        <w:rPr>
-          <w:rFonts w:ascii="Tahoma" w:hAnsi="Tahoma" w:cs="Tahoma"/>
-          <w:color w:val="FF0000"/>
-          <w:lang w:val="en-US"/>
-        </w:rPr>
-        <w:t>Kasi Pem</w:t>
-      </w:r>
-      <w:r>
-        <w:rPr>
-          <w:rFonts w:ascii="Tahoma" w:hAnsi="Tahoma" w:cs="Tahoma"/>
-          <w:color w:val="FF0000"/>
-          <w:lang w:val="en-US"/>
-        </w:rPr>
-        <w:t>erintahan</w:t>
-      </w:r>
+        <w:ind w:left="6300"/>
+        <w:rPr>
+          <w:rFonts w:ascii="Tahoma" w:hAnsi="Tahoma" w:cs="Tahoma"/>
+        </w:rPr>
+      </w:pPr>
     </w:p>
     <w:p>
       <w:pPr>
         <w:tabs>
-          <w:tab w:val="left" w:pos="5020"/>
-          <w:tab w:val="left" w:pos="5160"/>
-          <w:tab w:val="center" w:pos="6580"/>
-          <w:tab w:val="center" w:pos="6660"/>
+          <w:tab w:val="center" w:pos="6300"/>
         </w:tabs>
-        <w:ind w:left="4320"/>
-        <w:jc w:val="center"/>
-        <w:rPr>
-          <w:rFonts w:ascii="Tahoma" w:hAnsi="Tahoma" w:cs="Tahoma"/>
-          <w:b/>
-          <w:color w:val="FF0000"/>
-          <w:lang w:val="en-US"/>
+        <w:ind w:left="6300"/>
+        <w:rPr>
+          <w:rFonts w:ascii="Tahoma" w:hAnsi="Tahoma" w:cs="Tahoma"/>
         </w:rPr>
       </w:pPr>
     </w:p>
     <w:p>
       <w:pPr>
         <w:tabs>
-          <w:tab w:val="left" w:pos="5020"/>
-          <w:tab w:val="left" w:pos="5160"/>
-          <w:tab w:val="center" w:pos="6580"/>
-          <w:tab w:val="center" w:pos="6660"/>
+          <w:tab w:val="center" w:pos="6300"/>
         </w:tabs>
-        <w:ind w:left="4320"/>
-        <w:jc w:val="center"/>
-        <w:rPr>
-          <w:rFonts w:ascii="Tahoma" w:hAnsi="Tahoma" w:cs="Tahoma"/>
-          <w:b/>
-          <w:color w:val="FF0000"/>
-          <w:lang w:val="en-US"/>
+        <w:ind w:left="6300"/>
+        <w:rPr>
+          <w:rFonts w:ascii="Tahoma" w:hAnsi="Tahoma" w:cs="Tahoma"/>
         </w:rPr>
       </w:pPr>
     </w:p>
     <w:p>
       <w:pPr>
         <w:tabs>
-          <w:tab w:val="left" w:pos="5020"/>
-          <w:tab w:val="left" w:pos="5160"/>
-          <w:tab w:val="center" w:pos="6580"/>
-          <w:tab w:val="center" w:pos="6660"/>
+          <w:tab w:val="center" w:pos="6300"/>
         </w:tabs>
-        <w:ind w:left="4320"/>
-        <w:jc w:val="center"/>
-        <w:rPr>
-          <w:rFonts w:ascii="Tahoma" w:hAnsi="Tahoma" w:cs="Tahoma"/>
-          <w:b/>
-          <w:color w:val="FF0000"/>
-          <w:lang w:val="en-US"/>
+        <w:ind w:left="6300"/>
+        <w:rPr>
+          <w:rFonts w:ascii="Tahoma" w:hAnsi="Tahoma" w:cs="Tahoma"/>
         </w:rPr>
       </w:pPr>
     </w:p>
     <w:p>
       <w:pPr>
-        <w:ind w:left="4140"/>
-        <w:jc w:val="center"/>
-        <w:rPr>
-          <w:rFonts w:ascii="Tahoma" w:hAnsi="Tahoma" w:cs="Tahoma"/>
-          <w:color w:val="FF0000"/>
+        <w:tabs>
+          <w:tab w:val="center" w:pos="6300"/>
+        </w:tabs>
+        <w:ind w:left="6300"/>
+        <w:rPr>
+          <w:rFonts w:ascii="Tahoma" w:hAnsi="Tahoma" w:cs="Tahoma"/>
+          <w:b/>
+          <w:u w:val="single"/>
           <w:lang w:val="en-US"/>
         </w:rPr>
       </w:pPr>
+      <w:r>
+        <w:rPr>
+          <w:rFonts w:ascii="Tahoma" w:hAnsi="Tahoma" w:cs="Tahoma"/>
+          <w:b/>
+          <w:u w:val="single"/>
+          <w:lang w:val="en-US"/>
+        </w:rPr>
+        <w:t xml:space="preserve">AGUS ANWAR, </w:t>
+      </w:r>
+      <w:proofErr w:type="spellStart"/>
+      <w:r>
+        <w:rPr>
+          <w:rFonts w:ascii="Tahoma" w:hAnsi="Tahoma" w:cs="Tahoma"/>
+          <w:b/>
+          <w:u w:val="single"/>
+          <w:lang w:val="en-US"/>
+        </w:rPr>
+        <w:t>S.Sos</w:t>
+      </w:r>
+      <w:proofErr w:type="spellEnd"/>
     </w:p>
     <w:p>
       <w:pPr>
-        <w:ind w:left="4140"/>
-        <w:jc w:val="center"/>
-        <w:rPr>
-          <w:rFonts w:ascii="Tahoma" w:hAnsi="Tahoma" w:cs="Tahoma"/>
-          <w:b/>
-          <w:color w:val="FF0000"/>
-          <w:u w:val="single"/>
+        <w:tabs>
+          <w:tab w:val="center" w:pos="6300"/>
+        </w:tabs>
+        <w:ind w:left="6300"/>
+        <w:rPr>
+          <w:rFonts w:ascii="Tahoma" w:hAnsi="Tahoma" w:cs="Tahoma"/>
           <w:lang w:val="en-US"/>
         </w:rPr>
       </w:pPr>
-      <w:r>
-        <w:rPr>
-          <w:rFonts w:ascii="Tahoma" w:hAnsi="Tahoma" w:cs="Tahoma"/>
-          <w:b/>
-          <w:i/>
-          <w:color w:val="FF0000"/>
+      <w:proofErr w:type="spellStart"/>
+      <w:r>
+        <w:rPr>
+          <w:rFonts w:ascii="Tahoma" w:hAnsi="Tahoma" w:cs="Tahoma"/>
           <w:lang w:val="en-US"/>
         </w:rPr>
-        <w:t xml:space="preserve">         </w:t>
-      </w:r>
-      <w:r>
-        <w:rPr>
-          <w:rFonts w:ascii="Tahoma" w:hAnsi="Tahoma" w:cs="Tahoma"/>
-          <w:b/>
-          <w:i/>
-          <w:color w:val="FF0000"/>
+        <w:t>Penata</w:t>
+      </w:r>
+      <w:proofErr w:type="spellEnd"/>
+      <w:r>
+        <w:rPr>
+          <w:rFonts w:ascii="Tahoma" w:hAnsi="Tahoma" w:cs="Tahoma"/>
           <w:lang w:val="en-US"/>
         </w:rPr>
-        <w:t xml:space="preserve">     </w:t>
-      </w:r>
-      <w:r>
-        <w:rPr>
-          <w:rFonts w:ascii="Tahoma" w:hAnsi="Tahoma" w:cs="Tahoma"/>
-          <w:b/>
-          <w:color w:val="FF0000"/>
-          <w:u w:val="single"/>
+        <w:t xml:space="preserve"> </w:t>
+      </w:r>
+      <w:proofErr w:type="spellStart"/>
+      <w:r>
+        <w:rPr>
+          <w:rFonts w:ascii="Tahoma" w:hAnsi="Tahoma" w:cs="Tahoma"/>
           <w:lang w:val="en-US"/>
         </w:rPr>
-        <w:t xml:space="preserve">AGUS </w:t>
-      </w:r>
-      <w:r>
-        <w:rPr>
-          <w:rFonts w:ascii="Tahoma" w:hAnsi="Tahoma" w:cs="Tahoma"/>
-          <w:b/>
-          <w:color w:val="FF0000"/>
-          <w:u w:val="single"/>
-          <w:lang w:val="en-US"/>
-        </w:rPr>
-        <w:t>IRWAN KUSTIAWAN, S.IP</w:t>
-      </w:r>
+        <w:t>Tk.I</w:t>
+      </w:r>
+      <w:proofErr w:type="spellEnd"/>
     </w:p>
     <w:p>
       <w:pPr>
-        <w:ind w:left="4140"/>
-        <w:jc w:val="center"/>
+        <w:spacing w:line="360" w:lineRule="auto"/>
+        <w:ind w:left="5642" w:right="360" w:firstLine="118"/>
+        <w:jc w:val="both"/>
         <w:rPr>
           <w:rFonts w:ascii="Tahoma" w:hAnsi="Tahoma" w:cs="Tahoma"/>
           <w:sz w:val="22"/>
@@ -2609,55 +3641,24 @@
       <w:r>
         <w:rPr>
           <w:rFonts w:ascii="Tahoma" w:hAnsi="Tahoma" w:cs="Tahoma"/>
-          <w:color w:val="FF0000"/>
+        </w:rPr>
+        <w:t xml:space="preserve">   </w:t>
+      </w:r>
+      <w:r>
+        <w:rPr>
+          <w:rFonts w:ascii="Tahoma" w:hAnsi="Tahoma" w:cs="Tahoma"/>
+        </w:rPr>
+        <w:t xml:space="preserve">NIP. </w:t>
+      </w:r>
+      <w:r>
+        <w:rPr>
+          <w:rFonts w:ascii="Tahoma" w:hAnsi="Tahoma" w:cs="Tahoma"/>
           <w:lang w:val="en-US"/>
         </w:rPr>
-        <w:t xml:space="preserve">   </w:t>
-      </w:r>
-      <w:r>
-        <w:rPr>
-          <w:rFonts w:ascii="Tahoma" w:hAnsi="Tahoma" w:cs="Tahoma"/>
-          <w:color w:val="FF0000"/>
-          <w:lang w:val="en-US"/>
-        </w:rPr>
-        <w:t xml:space="preserve">  </w:t>
-      </w:r>
-      <w:r>
-        <w:rPr>
-          <w:rFonts w:ascii="Tahoma" w:hAnsi="Tahoma" w:cs="Tahoma"/>
-          <w:color w:val="FF0000"/>
-          <w:lang w:val="en-US"/>
-        </w:rPr>
-        <w:t xml:space="preserve"> </w:t>
-      </w:r>
-      <w:r>
-        <w:rPr>
-          <w:rFonts w:ascii="Tahoma" w:hAnsi="Tahoma" w:cs="Tahoma"/>
-          <w:b/>
-          <w:color w:val="FF0000"/>
-          <w:lang w:val="en-US"/>
-        </w:rPr>
-        <w:t xml:space="preserve">NIP. </w:t>
-      </w:r>
-      <w:r>
-        <w:rPr>
-          <w:rFonts w:ascii="Tahoma" w:hAnsi="Tahoma" w:cs="Tahoma"/>
-          <w:b/>
-          <w:color w:val="FF0000"/>
-          <w:lang w:val="en-US"/>
-        </w:rPr>
-        <w:t>197308102005011009</w:t>
-      </w:r>
-    </w:p>
-    <w:p>
-      <w:pPr>
-        <w:ind w:left="5310"/>
-        <w:rPr>
-          <w:rFonts w:ascii="Tahoma" w:hAnsi="Tahoma" w:cs="Tahoma"/>
-          <w:sz w:val="22"/>
-          <w:lang w:val="en-US"/>
-        </w:rPr>
-      </w:pPr>
+        <w:t>19590916 198101 1004</w:t>
+      </w:r>
+      <w:bookmarkStart w:id="0" w:name="_GoBack"/>
+      <w:bookmarkEnd w:id="0"/>
     </w:p>
     <w:sectPr>
       <w:pgSz w:w="12242" w:h="18824" w:code="5"/>
@@ -3477,7 +4478,7 @@
 </file>
 
 <file path=customXml/itemProps1.xml><?xml version="1.0" encoding="utf-8"?>
-<ds:datastoreItem xmlns:ds="http://schemas.openxmlformats.org/officeDocument/2006/customXml" ds:itemID="{7FEEF250-9887-4A4B-A698-134C1D4BC9D0}">
+<ds:datastoreItem xmlns:ds="http://schemas.openxmlformats.org/officeDocument/2006/customXml" ds:itemID="{2FDE56DE-18F8-44F6-B650-17BE20A97D49}">
   <ds:schemaRefs>
     <ds:schemaRef ds:uri="http://schemas.openxmlformats.org/officeDocument/2006/bibliography"/>
   </ds:schemaRefs>

</xml_diff>